<commit_message>
[Cleanup] removed the var template construct
variable reference can be made as an AQL expression and there's no need
for a dedicated construct.
</commit_message>
<xml_diff>
--- a/tests/org.obeonetwork.m2doc.test/templates/testConditionnal6.docx
+++ b/tests/org.obeonetwork.m2doc.test/templates/testConditionnal6.docx
@@ -18,7 +18,13 @@
         <w:fldChar w:fldCharType="begin"/>
       </w:r>
       <w:r>
-        <w:instrText xml:space="preserve"> gd:if x='value1' </w:instrText>
+        <w:instrText xml:space="preserve"> </w:instrText>
+      </w:r>
+      <w:r>
+        <w:instrText>m</w:instrText>
+      </w:r>
+      <w:r>
+        <w:instrText xml:space="preserve">:if x='value1' </w:instrText>
       </w:r>
       <w:r>
         <w:fldChar w:fldCharType="end"/>
@@ -30,7 +36,13 @@
         <w:fldChar w:fldCharType="begin"/>
       </w:r>
       <w:r>
-        <w:instrText xml:space="preserve"> gd:elseif x='value</w:instrText>
+        <w:instrText xml:space="preserve"> </w:instrText>
+      </w:r>
+      <w:r>
+        <w:instrText>m</w:instrText>
+      </w:r>
+      <w:r>
+        <w:instrText>:elseif x='value</w:instrText>
       </w:r>
       <w:r>
         <w:instrText>1</w:instrText>
@@ -48,7 +60,15 @@
         <w:fldChar w:fldCharType="begin"/>
       </w:r>
       <w:r>
-        <w:instrText xml:space="preserve"> gd:endif </w:instrText>
+        <w:instrText xml:space="preserve"> </w:instrText>
+      </w:r>
+      <w:r>
+        <w:instrText>m</w:instrText>
+      </w:r>
+      <w:bookmarkStart w:id="0" w:name="_GoBack"/>
+      <w:bookmarkEnd w:id="0"/>
+      <w:r>
+        <w:instrText xml:space="preserve">:endif </w:instrText>
       </w:r>
       <w:r>
         <w:fldChar w:fldCharType="end"/>

</xml_diff>